<commit_message>
Subject in cover pages modified
</commit_message>
<xml_diff>
--- a/CoverPageInd_1.docx
+++ b/CoverPageInd_1.docx
@@ -898,6 +898,54 @@
               </w:rPr>
               <w:t>вантажомісткості транспортних засобів</w:t>
             </w:r>
+            <w:r>
+              <w:rPr>
+                <w:i/>
+                <w:iCs/>
+                <w:sz w:val="26"/>
+                <w:szCs w:val="26"/>
+                <w:lang w:val="uk-UA"/>
+              </w:rPr>
+              <w:t xml:space="preserve"> та визначення оптимальної кількості </w:t>
+            </w:r>
+          </w:p>
+        </w:tc>
+      </w:tr>
+      <w:tr>
+        <w:tc>
+          <w:tcPr>
+            <w:tcW w:w="9570" w:type="dxa"/>
+            <w:gridSpan w:val="11"/>
+            <w:tcBorders>
+              <w:top w:val="single" w:sz="4" w:space="0" w:color="auto"/>
+              <w:bottom w:val="single" w:sz="4" w:space="0" w:color="auto"/>
+            </w:tcBorders>
+          </w:tcPr>
+          <w:p>
+            <w:pPr>
+              <w:tabs>
+                <w:tab w:val="left" w:leader="underscore" w:pos="8903"/>
+              </w:tabs>
+              <w:spacing w:line="21" w:lineRule="atLeast"/>
+              <w:jc w:val="center"/>
+              <w:rPr>
+                <w:i/>
+                <w:iCs/>
+                <w:sz w:val="26"/>
+                <w:szCs w:val="26"/>
+                <w:lang w:val="uk-UA"/>
+              </w:rPr>
+            </w:pPr>
+            <w:r>
+              <w:rPr>
+                <w:i/>
+                <w:iCs/>
+                <w:sz w:val="26"/>
+                <w:szCs w:val="26"/>
+                <w:lang w:val="uk-UA"/>
+              </w:rPr>
+              <w:t>транспортних засобів для здійснення цих перевезень</w:t>
+            </w:r>
           </w:p>
         </w:tc>
       </w:tr>
@@ -2118,7 +2166,7 @@
     </w:tbl>
     <w:p>
       <w:pPr>
-        <w:spacing w:before="1200"/>
+        <w:spacing w:before="840"/>
         <w:jc w:val="center"/>
         <w:rPr>
           <w:lang w:val="uk-UA"/>
@@ -2727,7 +2775,7 @@
 </file>
 
 <file path=customXml/itemProps1.xml><?xml version="1.0" encoding="utf-8"?>
-<ds:datastoreItem xmlns:ds="http://schemas.openxmlformats.org/officeDocument/2006/customXml" ds:itemID="{DEC729A6-40FD-4F32-B7CE-5828BA67D15B}">
+<ds:datastoreItem xmlns:ds="http://schemas.openxmlformats.org/officeDocument/2006/customXml" ds:itemID="{3F07117A-9562-467D-B8DD-485182AB76A1}">
   <ds:schemaRefs>
     <ds:schemaRef ds:uri="http://schemas.openxmlformats.org/officeDocument/2006/bibliography"/>
   </ds:schemaRefs>

</xml_diff>